<commit_message>
some modification in the docs and added some content.
</commit_message>
<xml_diff>
--- a/licensing and media security related/contract between LATE and APL.docx
+++ b/licensing and media security related/contract between LATE and APL.docx
@@ -3,7 +3,31 @@
 <w:document xmlns:wpc="http://schemas.microsoft.com/office/word/2010/wordprocessingCanvas" xmlns:mc="http://schemas.openxmlformats.org/markup-compatibility/2006" xmlns:o="urn:schemas-microsoft-com:office:office" xmlns:r="http://schemas.openxmlformats.org/officeDocument/2006/relationships" xmlns:m="http://schemas.openxmlformats.org/officeDocument/2006/math" xmlns:v="urn:schemas-microsoft-com:vml" xmlns:wp14="http://schemas.microsoft.com/office/word/2010/wordprocessingDrawing" xmlns:wp="http://schemas.openxmlformats.org/drawingml/2006/wordprocessingDrawing" xmlns:w10="urn:schemas-microsoft-com:office:word" xmlns:w="http://schemas.openxmlformats.org/wordprocessingml/2006/main" xmlns:w14="http://schemas.microsoft.com/office/word/2010/wordml" xmlns:wpg="http://schemas.microsoft.com/office/word/2010/wordprocessingGroup" xmlns:wpi="http://schemas.microsoft.com/office/word/2010/wordprocessingInk" xmlns:wne="http://schemas.microsoft.com/office/word/2006/wordml" xmlns:wps="http://schemas.microsoft.com/office/word/2010/wordprocessingShape" mc:Ignorable="w14 wp14">
   <w:body>
     <w:p/>
-    <w:p/>
+    <w:p>
+      <w:pPr>
+        <w:rPr>
+          <w:b/>
+          <w:sz w:val="36"/>
+          <w:szCs w:val="36"/>
+        </w:rPr>
+      </w:pPr>
+      <w:r>
+        <w:rPr>
+          <w:b/>
+          <w:sz w:val="36"/>
+          <w:szCs w:val="36"/>
+        </w:rPr>
+        <w:t>Solution I</w:t>
+      </w:r>
+      <w:r>
+        <w:rPr>
+          <w:b/>
+          <w:sz w:val="36"/>
+          <w:szCs w:val="36"/>
+        </w:rPr>
+        <w:t>:</w:t>
+      </w:r>
+    </w:p>
     <w:p>
       <w:pPr>
         <w:rPr>
@@ -57,7 +81,13 @@
         </w:numPr>
       </w:pPr>
       <w:r>
-        <w:t xml:space="preserve">APL encrypts the CS(challenge string) with APL’s private key. </w:t>
+        <w:t>APL encrypts the CS</w:t>
+      </w:r>
+      <w:r>
+        <w:t xml:space="preserve"> </w:t>
+      </w:r>
+      <w:r>
+        <w:t xml:space="preserve">(challenge string) with APL’s private key. </w:t>
       </w:r>
     </w:p>
     <w:p>
@@ -216,7 +246,21 @@
         <w:t xml:space="preserve">comparison. </w:t>
       </w:r>
     </w:p>
-    <w:p/>
+    <w:p>
+      <w:pPr>
+        <w:rPr>
+          <w:b/>
+          <w:color w:val="FF0000"/>
+        </w:rPr>
+      </w:pPr>
+      <w:r>
+        <w:rPr>
+          <w:b/>
+          <w:color w:val="FF0000"/>
+        </w:rPr>
+        <w:t>NOT POSSIBLE DUE TO LARGE LENGTH OF ENCRYPTED TEXT</w:t>
+      </w:r>
+    </w:p>
     <w:p>
       <w:pPr>
         <w:rPr>
@@ -231,44 +275,215 @@
           <w:i/>
           <w:u w:val="single"/>
         </w:rPr>
-        <w:t xml:space="preserve">Contract </w:t>
-      </w:r>
-      <w:r>
+        <w:t>Drawbacks:</w:t>
+      </w:r>
+    </w:p>
+    <w:p>
+      <w:pPr>
+        <w:pStyle w:val="ListParagraph"/>
+        <w:numPr>
+          <w:ilvl w:val="0"/>
+          <w:numId w:val="2"/>
+        </w:numPr>
+      </w:pPr>
+      <w:r>
+        <w:t xml:space="preserve">Encryption of original CS will have to be followed by base 32 encoding which means a 60% increase in length. </w:t>
+      </w:r>
+      <w:r>
+        <w:t xml:space="preserve">So, 16 digit CS string will become </w:t>
+      </w:r>
+      <w:r>
+        <w:t xml:space="preserve">about 25 digit long number. </w:t>
+      </w:r>
+    </w:p>
+    <w:p/>
+    <w:p/>
+    <w:p>
+      <w:pPr>
+        <w:rPr>
+          <w:b/>
+          <w:sz w:val="36"/>
+          <w:szCs w:val="36"/>
+        </w:rPr>
+      </w:pPr>
+      <w:r>
+        <w:rPr>
+          <w:b/>
+          <w:sz w:val="36"/>
+          <w:szCs w:val="36"/>
+        </w:rPr>
+        <w:t>Solution II:</w:t>
+      </w:r>
+    </w:p>
+    <w:p>
+      <w:pPr>
         <w:rPr>
           <w:b/>
           <w:i/>
           <w:u w:val="single"/>
         </w:rPr>
-        <w:t>between LATE and APL</w:t>
-      </w:r>
+      </w:pPr>
       <w:r>
         <w:rPr>
           <w:b/>
           <w:i/>
           <w:u w:val="single"/>
         </w:rPr>
-        <w:t xml:space="preserve"> for CS and RS</w:t>
-      </w:r>
-    </w:p>
-    <w:p/>
-    <w:p>
-      <w:r>
-        <w:t xml:space="preserve">APL constructs the RS which is a </w:t>
-      </w:r>
-      <w:r>
-        <w:t>16 digit number.</w:t>
-      </w:r>
-      <w:r>
-        <w:t xml:space="preserve"> 10 digits are processed on the digit level and </w:t>
-      </w:r>
-      <w:r>
-        <w:t xml:space="preserve">4 digits are on the bits level. </w:t>
-      </w:r>
-      <w:r>
-        <w:t xml:space="preserve">Remaining 2 digits are used for future purpose for extra information. </w:t>
+        <w:t>Series of events for communication between LATE and APL:</w:t>
+      </w:r>
+    </w:p>
+    <w:p>
+      <w:pPr>
+        <w:pStyle w:val="ListParagraph"/>
+        <w:numPr>
+          <w:ilvl w:val="0"/>
+          <w:numId w:val="3"/>
+        </w:numPr>
+      </w:pPr>
+      <w:r>
+        <w:t>APL computes the machine id</w:t>
+      </w:r>
+      <w:r>
+        <w:t xml:space="preserve"> along with some randomness in it. </w:t>
+      </w:r>
+    </w:p>
+    <w:p>
+      <w:pPr>
+        <w:pStyle w:val="ListParagraph"/>
+        <w:numPr>
+          <w:ilvl w:val="0"/>
+          <w:numId w:val="3"/>
+        </w:numPr>
+      </w:pPr>
+      <w:r>
+        <w:t>APL encodes the machine id on a primitive level</w:t>
+      </w:r>
+    </w:p>
+    <w:p>
+      <w:pPr>
+        <w:pStyle w:val="ListParagraph"/>
+        <w:numPr>
+          <w:ilvl w:val="0"/>
+          <w:numId w:val="3"/>
+        </w:numPr>
+      </w:pPr>
+      <w:r>
+        <w:t xml:space="preserve">LATE encrypts it using the </w:t>
+      </w:r>
+      <w:r>
+        <w:t xml:space="preserve">symmetric key </w:t>
+      </w:r>
+    </w:p>
+    <w:p>
+      <w:pPr>
+        <w:pStyle w:val="ListParagraph"/>
+        <w:numPr>
+          <w:ilvl w:val="0"/>
+          <w:numId w:val="3"/>
+        </w:numPr>
+      </w:pPr>
+      <w:r>
+        <w:t xml:space="preserve">LATE sends back random 10 characters from the encrypted text and the position of </w:t>
+      </w:r>
+      <w:r>
+        <w:t>the</w:t>
+      </w:r>
+      <w:r>
+        <w:t>s</w:t>
+      </w:r>
+      <w:r>
+        <w:t>e</w:t>
+      </w:r>
+      <w:r>
+        <w:t xml:space="preserve"> random characters is encoded in a 3 byte </w:t>
+      </w:r>
+      <w:r>
+        <w:t xml:space="preserve">long block. </w:t>
+      </w:r>
+      <w:r>
+        <w:t xml:space="preserve">Rest </w:t>
+      </w:r>
+      <w:r>
+        <w:t xml:space="preserve">3 bytes will tell the time for which the package is to be activated. </w:t>
+      </w:r>
+    </w:p>
+    <w:p>
+      <w:pPr>
+        <w:pStyle w:val="ListParagraph"/>
+        <w:numPr>
+          <w:ilvl w:val="0"/>
+          <w:numId w:val="3"/>
+        </w:numPr>
+      </w:pPr>
+      <w:r>
+        <w:t xml:space="preserve">There will be a maximum </w:t>
+      </w:r>
+      <w:r>
+        <w:t xml:space="preserve">limit of the package activation. </w:t>
       </w:r>
       <w:bookmarkStart w:id="0" w:name="_GoBack"/>
       <w:bookmarkEnd w:id="0"/>
+    </w:p>
+    <w:p/>
+    <w:p>
+      <w:pPr>
+        <w:rPr>
+          <w:b/>
+          <w:i/>
+          <w:u w:val="single"/>
+        </w:rPr>
+      </w:pPr>
+      <w:r>
+        <w:rPr>
+          <w:b/>
+          <w:i/>
+          <w:u w:val="single"/>
+        </w:rPr>
+        <w:t xml:space="preserve">Contract </w:t>
+      </w:r>
+      <w:r>
+        <w:rPr>
+          <w:b/>
+          <w:i/>
+          <w:u w:val="single"/>
+        </w:rPr>
+        <w:t>between LATE and APL</w:t>
+      </w:r>
+      <w:r>
+        <w:rPr>
+          <w:b/>
+          <w:i/>
+          <w:u w:val="single"/>
+        </w:rPr>
+        <w:t xml:space="preserve"> for CS and RS</w:t>
+      </w:r>
+    </w:p>
+    <w:p>
+      <w:r>
+        <w:lastRenderedPageBreak/>
+        <w:t xml:space="preserve">APL constructs the </w:t>
+      </w:r>
+      <w:r>
+        <w:t xml:space="preserve">original </w:t>
+      </w:r>
+      <w:r>
+        <w:t>C</w:t>
+      </w:r>
+      <w:r>
+        <w:t xml:space="preserve">S which is a </w:t>
+      </w:r>
+      <w:r>
+        <w:t>16 digit number.</w:t>
+      </w:r>
+      <w:r>
+        <w:t xml:space="preserve"> 10 digits are processed on the digit level and </w:t>
+      </w:r>
+      <w:r>
+        <w:t xml:space="preserve">4 digits are on the bits level. </w:t>
+      </w:r>
+      <w:r>
+        <w:t xml:space="preserve">Remaining 2 digits are used for future purpose for extra information. </w:t>
+      </w:r>
     </w:p>
     <w:p/>
     <w:p/>
@@ -297,6 +512,95 @@
 <file path=word/numbering.xml><?xml version="1.0" encoding="utf-8"?>
 <w:numbering xmlns:wpc="http://schemas.microsoft.com/office/word/2010/wordprocessingCanvas" xmlns:mc="http://schemas.openxmlformats.org/markup-compatibility/2006" xmlns:o="urn:schemas-microsoft-com:office:office" xmlns:r="http://schemas.openxmlformats.org/officeDocument/2006/relationships" xmlns:m="http://schemas.openxmlformats.org/officeDocument/2006/math" xmlns:v="urn:schemas-microsoft-com:vml" xmlns:wp14="http://schemas.microsoft.com/office/word/2010/wordprocessingDrawing" xmlns:wp="http://schemas.openxmlformats.org/drawingml/2006/wordprocessingDrawing" xmlns:w10="urn:schemas-microsoft-com:office:word" xmlns:w="http://schemas.openxmlformats.org/wordprocessingml/2006/main" xmlns:w14="http://schemas.microsoft.com/office/word/2010/wordml" xmlns:wpg="http://schemas.microsoft.com/office/word/2010/wordprocessingGroup" xmlns:wpi="http://schemas.microsoft.com/office/word/2010/wordprocessingInk" xmlns:wne="http://schemas.microsoft.com/office/word/2006/wordml" xmlns:wps="http://schemas.microsoft.com/office/word/2010/wordprocessingShape" mc:Ignorable="w14 wp14">
   <w:abstractNum w:abstractNumId="0">
+    <w:nsid w:val="21A31F42"/>
+    <w:multiLevelType w:val="hybridMultilevel"/>
+    <w:tmpl w:val="D00E2178"/>
+    <w:lvl w:ilvl="0" w:tplc="0409000F">
+      <w:start w:val="1"/>
+      <w:numFmt w:val="decimal"/>
+      <w:lvlText w:val="%1."/>
+      <w:lvlJc w:val="left"/>
+      <w:pPr>
+        <w:ind w:left="720" w:hanging="360"/>
+      </w:pPr>
+      <w:rPr>
+        <w:rFonts w:hint="default"/>
+      </w:rPr>
+    </w:lvl>
+    <w:lvl w:ilvl="1" w:tplc="04090019" w:tentative="1">
+      <w:start w:val="1"/>
+      <w:numFmt w:val="lowerLetter"/>
+      <w:lvlText w:val="%2."/>
+      <w:lvlJc w:val="left"/>
+      <w:pPr>
+        <w:ind w:left="1440" w:hanging="360"/>
+      </w:pPr>
+    </w:lvl>
+    <w:lvl w:ilvl="2" w:tplc="0409001B" w:tentative="1">
+      <w:start w:val="1"/>
+      <w:numFmt w:val="lowerRoman"/>
+      <w:lvlText w:val="%3."/>
+      <w:lvlJc w:val="right"/>
+      <w:pPr>
+        <w:ind w:left="2160" w:hanging="180"/>
+      </w:pPr>
+    </w:lvl>
+    <w:lvl w:ilvl="3" w:tplc="0409000F" w:tentative="1">
+      <w:start w:val="1"/>
+      <w:numFmt w:val="decimal"/>
+      <w:lvlText w:val="%4."/>
+      <w:lvlJc w:val="left"/>
+      <w:pPr>
+        <w:ind w:left="2880" w:hanging="360"/>
+      </w:pPr>
+    </w:lvl>
+    <w:lvl w:ilvl="4" w:tplc="04090019" w:tentative="1">
+      <w:start w:val="1"/>
+      <w:numFmt w:val="lowerLetter"/>
+      <w:lvlText w:val="%5."/>
+      <w:lvlJc w:val="left"/>
+      <w:pPr>
+        <w:ind w:left="3600" w:hanging="360"/>
+      </w:pPr>
+    </w:lvl>
+    <w:lvl w:ilvl="5" w:tplc="0409001B" w:tentative="1">
+      <w:start w:val="1"/>
+      <w:numFmt w:val="lowerRoman"/>
+      <w:lvlText w:val="%6."/>
+      <w:lvlJc w:val="right"/>
+      <w:pPr>
+        <w:ind w:left="4320" w:hanging="180"/>
+      </w:pPr>
+    </w:lvl>
+    <w:lvl w:ilvl="6" w:tplc="0409000F" w:tentative="1">
+      <w:start w:val="1"/>
+      <w:numFmt w:val="decimal"/>
+      <w:lvlText w:val="%7."/>
+      <w:lvlJc w:val="left"/>
+      <w:pPr>
+        <w:ind w:left="5040" w:hanging="360"/>
+      </w:pPr>
+    </w:lvl>
+    <w:lvl w:ilvl="7" w:tplc="04090019" w:tentative="1">
+      <w:start w:val="1"/>
+      <w:numFmt w:val="lowerLetter"/>
+      <w:lvlText w:val="%8."/>
+      <w:lvlJc w:val="left"/>
+      <w:pPr>
+        <w:ind w:left="5760" w:hanging="360"/>
+      </w:pPr>
+    </w:lvl>
+    <w:lvl w:ilvl="8" w:tplc="0409001B" w:tentative="1">
+      <w:start w:val="1"/>
+      <w:numFmt w:val="lowerRoman"/>
+      <w:lvlText w:val="%9."/>
+      <w:lvlJc w:val="right"/>
+      <w:pPr>
+        <w:ind w:left="6480" w:hanging="180"/>
+      </w:pPr>
+    </w:lvl>
+  </w:abstractNum>
+  <w:abstractNum w:abstractNumId="1">
     <w:nsid w:val="2C876945"/>
     <w:multiLevelType w:val="hybridMultilevel"/>
     <w:tmpl w:val="DE46A37A"/>
@@ -385,8 +689,103 @@
       </w:pPr>
     </w:lvl>
   </w:abstractNum>
+  <w:abstractNum w:abstractNumId="2">
+    <w:nsid w:val="6F31041D"/>
+    <w:multiLevelType w:val="hybridMultilevel"/>
+    <w:tmpl w:val="639CC760"/>
+    <w:lvl w:ilvl="0" w:tplc="0409000F">
+      <w:start w:val="1"/>
+      <w:numFmt w:val="decimal"/>
+      <w:lvlText w:val="%1."/>
+      <w:lvlJc w:val="left"/>
+      <w:pPr>
+        <w:ind w:left="720" w:hanging="360"/>
+      </w:pPr>
+      <w:rPr>
+        <w:rFonts w:hint="default"/>
+      </w:rPr>
+    </w:lvl>
+    <w:lvl w:ilvl="1" w:tplc="04090019" w:tentative="1">
+      <w:start w:val="1"/>
+      <w:numFmt w:val="lowerLetter"/>
+      <w:lvlText w:val="%2."/>
+      <w:lvlJc w:val="left"/>
+      <w:pPr>
+        <w:ind w:left="1440" w:hanging="360"/>
+      </w:pPr>
+    </w:lvl>
+    <w:lvl w:ilvl="2" w:tplc="0409001B" w:tentative="1">
+      <w:start w:val="1"/>
+      <w:numFmt w:val="lowerRoman"/>
+      <w:lvlText w:val="%3."/>
+      <w:lvlJc w:val="right"/>
+      <w:pPr>
+        <w:ind w:left="2160" w:hanging="180"/>
+      </w:pPr>
+    </w:lvl>
+    <w:lvl w:ilvl="3" w:tplc="0409000F" w:tentative="1">
+      <w:start w:val="1"/>
+      <w:numFmt w:val="decimal"/>
+      <w:lvlText w:val="%4."/>
+      <w:lvlJc w:val="left"/>
+      <w:pPr>
+        <w:ind w:left="2880" w:hanging="360"/>
+      </w:pPr>
+    </w:lvl>
+    <w:lvl w:ilvl="4" w:tplc="04090019" w:tentative="1">
+      <w:start w:val="1"/>
+      <w:numFmt w:val="lowerLetter"/>
+      <w:lvlText w:val="%5."/>
+      <w:lvlJc w:val="left"/>
+      <w:pPr>
+        <w:ind w:left="3600" w:hanging="360"/>
+      </w:pPr>
+    </w:lvl>
+    <w:lvl w:ilvl="5" w:tplc="0409001B" w:tentative="1">
+      <w:start w:val="1"/>
+      <w:numFmt w:val="lowerRoman"/>
+      <w:lvlText w:val="%6."/>
+      <w:lvlJc w:val="right"/>
+      <w:pPr>
+        <w:ind w:left="4320" w:hanging="180"/>
+      </w:pPr>
+    </w:lvl>
+    <w:lvl w:ilvl="6" w:tplc="0409000F" w:tentative="1">
+      <w:start w:val="1"/>
+      <w:numFmt w:val="decimal"/>
+      <w:lvlText w:val="%7."/>
+      <w:lvlJc w:val="left"/>
+      <w:pPr>
+        <w:ind w:left="5040" w:hanging="360"/>
+      </w:pPr>
+    </w:lvl>
+    <w:lvl w:ilvl="7" w:tplc="04090019" w:tentative="1">
+      <w:start w:val="1"/>
+      <w:numFmt w:val="lowerLetter"/>
+      <w:lvlText w:val="%8."/>
+      <w:lvlJc w:val="left"/>
+      <w:pPr>
+        <w:ind w:left="5760" w:hanging="360"/>
+      </w:pPr>
+    </w:lvl>
+    <w:lvl w:ilvl="8" w:tplc="0409001B" w:tentative="1">
+      <w:start w:val="1"/>
+      <w:numFmt w:val="lowerRoman"/>
+      <w:lvlText w:val="%9."/>
+      <w:lvlJc w:val="right"/>
+      <w:pPr>
+        <w:ind w:left="6480" w:hanging="180"/>
+      </w:pPr>
+    </w:lvl>
+  </w:abstractNum>
   <w:num w:numId="1">
+    <w:abstractNumId w:val="1"/>
+  </w:num>
+  <w:num w:numId="2">
     <w:abstractNumId w:val="0"/>
+  </w:num>
+  <w:num w:numId="3">
+    <w:abstractNumId w:val="2"/>
   </w:num>
 </w:numbering>
 </file>

</xml_diff>